<commit_message>
Pientä muutosta Toiminnalliseen määrittelyyn
</commit_message>
<xml_diff>
--- a/laniprojekti/Toiminnallinen määrittely.docx
+++ b/laniprojekti/Toiminnallinen määrittely.docx
@@ -1,6 +1,6 @@
 
 <file path=word/document.xml><?xml version="1.0" encoding="utf-8"?>
-<w:document xmlns:wpc="http://schemas.microsoft.com/office/word/2010/wordprocessingCanvas" xmlns:cx="http://schemas.microsoft.com/office/drawing/2014/chartex" xmlns:cx1="http://schemas.microsoft.com/office/drawing/2015/9/8/chartex" xmlns:mc="http://schemas.openxmlformats.org/markup-compatibility/2006" xmlns:o="urn:schemas-microsoft-com:office:office" xmlns:r="http://schemas.openxmlformats.org/officeDocument/2006/relationships" xmlns:m="http://schemas.openxmlformats.org/officeDocument/2006/math" xmlns:v="urn:schemas-microsoft-com:vml" xmlns:wp14="http://schemas.microsoft.com/office/word/2010/wordprocessingDrawing" xmlns:wp="http://schemas.openxmlformats.org/drawingml/2006/wordprocessingDrawing" xmlns:w10="urn:schemas-microsoft-com:office:word" xmlns:w="http://schemas.openxmlformats.org/wordprocessingml/2006/main" xmlns:w14="http://schemas.microsoft.com/office/word/2010/wordml" xmlns:w15="http://schemas.microsoft.com/office/word/2012/wordml" xmlns:w16se="http://schemas.microsoft.com/office/word/2015/wordml/symex" xmlns:wpg="http://schemas.microsoft.com/office/word/2010/wordprocessingGroup" xmlns:wpi="http://schemas.microsoft.com/office/word/2010/wordprocessingInk" xmlns:wne="http://schemas.microsoft.com/office/word/2006/wordml" xmlns:wps="http://schemas.microsoft.com/office/word/2010/wordprocessingShape" mc:Ignorable="w14 w15 w16se wp14">
+<w:document xmlns:wpc="http://schemas.microsoft.com/office/word/2010/wordprocessingCanvas" xmlns:cx="http://schemas.microsoft.com/office/drawing/2014/chartex" xmlns:cx1="http://schemas.microsoft.com/office/drawing/2015/9/8/chartex" xmlns:cx2="http://schemas.microsoft.com/office/drawing/2015/10/21/chartex" xmlns:cx3="http://schemas.microsoft.com/office/drawing/2016/5/9/chartex" xmlns:cx4="http://schemas.microsoft.com/office/drawing/2016/5/10/chartex" xmlns:cx5="http://schemas.microsoft.com/office/drawing/2016/5/11/chartex" xmlns:cx6="http://schemas.microsoft.com/office/drawing/2016/5/12/chartex" xmlns:cx7="http://schemas.microsoft.com/office/drawing/2016/5/13/chartex" xmlns:cx8="http://schemas.microsoft.com/office/drawing/2016/5/14/chartex" xmlns:mc="http://schemas.openxmlformats.org/markup-compatibility/2006" xmlns:aink="http://schemas.microsoft.com/office/drawing/2016/ink" xmlns:am3d="http://schemas.microsoft.com/office/drawing/2017/model3d" xmlns:o="urn:schemas-microsoft-com:office:office" xmlns:r="http://schemas.openxmlformats.org/officeDocument/2006/relationships" xmlns:m="http://schemas.openxmlformats.org/officeDocument/2006/math" xmlns:v="urn:schemas-microsoft-com:vml" xmlns:wp14="http://schemas.microsoft.com/office/word/2010/wordprocessingDrawing" xmlns:wp="http://schemas.openxmlformats.org/drawingml/2006/wordprocessingDrawing" xmlns:w10="urn:schemas-microsoft-com:office:word" xmlns:w="http://schemas.openxmlformats.org/wordprocessingml/2006/main" xmlns:w14="http://schemas.microsoft.com/office/word/2010/wordml" xmlns:w15="http://schemas.microsoft.com/office/word/2012/wordml" xmlns:w16cid="http://schemas.microsoft.com/office/word/2016/wordml/cid" xmlns:w16se="http://schemas.microsoft.com/office/word/2015/wordml/symex" xmlns:wpg="http://schemas.microsoft.com/office/word/2010/wordprocessingGroup" xmlns:wpi="http://schemas.microsoft.com/office/word/2010/wordprocessingInk" xmlns:wne="http://schemas.microsoft.com/office/word/2006/wordml" xmlns:wps="http://schemas.microsoft.com/office/word/2010/wordprocessingShape" mc:Ignorable="w14 w15 w16se w16cid wp14">
   <w:body>
     <w:p>
       <w:pPr>
@@ -211,13 +211,23 @@
           <w:lang w:val="fi-FI"/>
         </w:rPr>
       </w:pPr>
+      <w:proofErr w:type="spellStart"/>
       <w:r>
         <w:rPr>
           <w:sz w:val="36"/>
           <w:szCs w:val="36"/>
           <w:lang w:val="fi-FI"/>
         </w:rPr>
-        <w:t>Lan Projekti</w:t>
+        <w:t>Lan</w:t>
+      </w:r>
+      <w:proofErr w:type="spellEnd"/>
+      <w:r>
+        <w:rPr>
+          <w:sz w:val="36"/>
+          <w:szCs w:val="36"/>
+          <w:lang w:val="fi-FI"/>
+        </w:rPr>
+        <w:t xml:space="preserve"> Projekti</w:t>
       </w:r>
     </w:p>
     <w:p>
@@ -4489,7 +4499,47 @@
         <w:rPr>
           <w:sz w:val="32"/>
         </w:rPr>
-        <w:t xml:space="preserve"> Lan-tapahtuman hallinta järjestelmä.</w:t>
+        <w:t xml:space="preserve"> </w:t>
+      </w:r>
+      <w:proofErr w:type="spellStart"/>
+      <w:r>
+        <w:rPr>
+          <w:sz w:val="32"/>
+        </w:rPr>
+        <w:t>Lan</w:t>
+      </w:r>
+      <w:proofErr w:type="spellEnd"/>
+      <w:r>
+        <w:rPr>
+          <w:sz w:val="32"/>
+        </w:rPr>
+        <w:t>-tapahtuman hallinta järjestelmä</w:t>
+      </w:r>
+      <w:r>
+        <w:rPr>
+          <w:sz w:val="32"/>
+        </w:rPr>
+        <w:t xml:space="preserve">, josta voi ilmoittautua itse </w:t>
+      </w:r>
+      <w:proofErr w:type="spellStart"/>
+      <w:r>
+        <w:rPr>
+          <w:sz w:val="32"/>
+        </w:rPr>
+        <w:t>lan</w:t>
+      </w:r>
+      <w:proofErr w:type="spellEnd"/>
+      <w:r>
+        <w:rPr>
+          <w:sz w:val="32"/>
+        </w:rPr>
+        <w:t>-tapahtumaan ja sen turnauksiin</w:t>
+      </w:r>
+      <w:r>
+        <w:rPr>
+          <w:sz w:val="32"/>
+        </w:rPr>
+        <w:t>.</w:t>
       </w:r>
     </w:p>
     <w:p>
@@ -4525,8 +4575,24 @@
         <w:rPr>
           <w:sz w:val="32"/>
         </w:rPr>
-        <w:t>Tämä dokumentti on tehty kuvaamaan lan-tapahtuman hallintajärjestelmää ja sen toimintoja.</w:t>
-      </w:r>
+        <w:t xml:space="preserve">Tämä dokumentti on tehty kuvaamaan </w:t>
+      </w:r>
+      <w:proofErr w:type="spellStart"/>
+      <w:r>
+        <w:rPr>
+          <w:sz w:val="32"/>
+        </w:rPr>
+        <w:t>lan</w:t>
+      </w:r>
+      <w:proofErr w:type="spellEnd"/>
+      <w:r>
+        <w:rPr>
+          <w:sz w:val="32"/>
+        </w:rPr>
+        <w:t>-tapahtuman hallintajärjestelmää ja sen toimintoja.</w:t>
+      </w:r>
+      <w:bookmarkStart w:id="4" w:name="_GoBack"/>
+      <w:bookmarkEnd w:id="4"/>
     </w:p>
     <w:p>
       <w:pPr>
@@ -4538,7 +4604,7 @@
           <w:lang w:val="fi-FI"/>
         </w:rPr>
       </w:pPr>
-      <w:bookmarkStart w:id="4" w:name="_Toc506550224"/>
+      <w:bookmarkStart w:id="5" w:name="_Toc506550224"/>
       <w:r>
         <w:rPr>
           <w:b/>
@@ -4548,7 +4614,7 @@
         </w:rPr>
         <w:t>Tuotteen yleiskuvaus</w:t>
       </w:r>
-      <w:bookmarkEnd w:id="4"/>
+      <w:bookmarkEnd w:id="5"/>
     </w:p>
     <w:p>
       <w:pPr>
@@ -4557,11 +4623,33 @@
           <w:sz w:val="32"/>
         </w:rPr>
       </w:pPr>
-      <w:r>
-        <w:rPr>
-          <w:sz w:val="32"/>
-        </w:rPr>
-        <w:t>Lan-tapahtuman hallintajärjestelmä mahdollistaa lan-tapahtumaan ilmoittautumisen, turnauksien hallitsemisen ja</w:t>
+      <w:proofErr w:type="spellStart"/>
+      <w:r>
+        <w:rPr>
+          <w:sz w:val="32"/>
+        </w:rPr>
+        <w:t>Lan</w:t>
+      </w:r>
+      <w:proofErr w:type="spellEnd"/>
+      <w:r>
+        <w:rPr>
+          <w:sz w:val="32"/>
+        </w:rPr>
+        <w:t xml:space="preserve">-tapahtuman hallintajärjestelmä mahdollistaa </w:t>
+      </w:r>
+      <w:proofErr w:type="spellStart"/>
+      <w:r>
+        <w:rPr>
+          <w:sz w:val="32"/>
+        </w:rPr>
+        <w:t>lan</w:t>
+      </w:r>
+      <w:proofErr w:type="spellEnd"/>
+      <w:r>
+        <w:rPr>
+          <w:sz w:val="32"/>
+        </w:rPr>
+        <w:t>-tapahtumaan ilmoittautumisen, turnauksien hallitsemisen ja</w:t>
       </w:r>
       <w:r>
         <w:rPr>
@@ -4580,7 +4668,7 @@
           <w:lang w:val="fi-FI"/>
         </w:rPr>
       </w:pPr>
-      <w:bookmarkStart w:id="5" w:name="_Toc506550225"/>
+      <w:bookmarkStart w:id="6" w:name="_Toc506550225"/>
       <w:r>
         <w:rPr>
           <w:b/>
@@ -4590,7 +4678,7 @@
         </w:rPr>
         <w:t>Toteutusympäristö</w:t>
       </w:r>
-      <w:bookmarkEnd w:id="5"/>
+      <w:bookmarkEnd w:id="6"/>
     </w:p>
     <w:p>
       <w:pPr>
@@ -4664,7 +4752,7 @@
           <w:lang w:val="fi-FI"/>
         </w:rPr>
       </w:pPr>
-      <w:bookmarkStart w:id="6" w:name="_Toc506550226"/>
+      <w:bookmarkStart w:id="7" w:name="_Toc506550226"/>
       <w:r>
         <w:rPr>
           <w:b/>
@@ -4674,7 +4762,7 @@
         </w:rPr>
         <w:t>Käsitteet</w:t>
       </w:r>
-      <w:bookmarkEnd w:id="6"/>
+      <w:bookmarkEnd w:id="7"/>
     </w:p>
     <w:p>
       <w:pPr>
@@ -4686,7 +4774,7 @@
           <w:lang w:val="fi-FI"/>
         </w:rPr>
       </w:pPr>
-      <w:bookmarkStart w:id="7" w:name="_Toc506550227"/>
+      <w:bookmarkStart w:id="8" w:name="_Toc506550227"/>
       <w:r>
         <w:rPr>
           <w:b/>
@@ -4696,7 +4784,7 @@
         </w:rPr>
         <w:t>Käyttäjät</w:t>
       </w:r>
-      <w:bookmarkEnd w:id="7"/>
+      <w:bookmarkEnd w:id="8"/>
     </w:p>
     <w:p>
       <w:pPr>
@@ -4719,6 +4807,7 @@
         </w:rPr>
         <w:br/>
       </w:r>
+      <w:proofErr w:type="spellStart"/>
       <w:r>
         <w:rPr>
           <w:sz w:val="32"/>
@@ -4735,7 +4824,14 @@
         <w:rPr>
           <w:sz w:val="32"/>
         </w:rPr>
-        <w:t>n kotisivuilla oleva henkilö, joka ei kirjaudu.</w:t>
+        <w:t>n</w:t>
+      </w:r>
+      <w:proofErr w:type="spellEnd"/>
+      <w:r>
+        <w:rPr>
+          <w:sz w:val="32"/>
+        </w:rPr>
+        <w:t xml:space="preserve"> kotisivuilla oleva henkilö, joka ei kirjaudu.</w:t>
       </w:r>
     </w:p>
     <w:p>
@@ -4759,11 +4855,19 @@
         </w:rPr>
         <w:br/>
       </w:r>
-      <w:r>
-        <w:rPr>
-          <w:sz w:val="32"/>
-        </w:rPr>
-        <w:t>Lanien järjestäjä, joka kirjautuu ja hallinnoi sivuja.</w:t>
+      <w:proofErr w:type="spellStart"/>
+      <w:r>
+        <w:rPr>
+          <w:sz w:val="32"/>
+        </w:rPr>
+        <w:t>Lanien</w:t>
+      </w:r>
+      <w:proofErr w:type="spellEnd"/>
+      <w:r>
+        <w:rPr>
+          <w:sz w:val="32"/>
+        </w:rPr>
+        <w:t xml:space="preserve"> järjestäjä, joka kirjautuu ja hallinnoi sivuja.</w:t>
       </w:r>
     </w:p>
     <w:p>
@@ -4776,7 +4880,7 @@
           <w:lang w:val="fi-FI"/>
         </w:rPr>
       </w:pPr>
-      <w:bookmarkStart w:id="8" w:name="_Toc506550228"/>
+      <w:bookmarkStart w:id="9" w:name="_Toc506550228"/>
       <w:r>
         <w:rPr>
           <w:b/>
@@ -4786,7 +4890,7 @@
         </w:rPr>
         <w:t>Turnaus</w:t>
       </w:r>
-      <w:bookmarkEnd w:id="8"/>
+      <w:bookmarkEnd w:id="9"/>
     </w:p>
     <w:p>
       <w:pPr>
@@ -4812,7 +4916,7 @@
           <w:lang w:val="fi-FI"/>
         </w:rPr>
       </w:pPr>
-      <w:bookmarkStart w:id="9" w:name="_Toc506550229"/>
+      <w:bookmarkStart w:id="10" w:name="_Toc506550229"/>
       <w:r>
         <w:rPr>
           <w:b/>
@@ -4822,7 +4926,7 @@
         </w:rPr>
         <w:t>Ilmoittautuminen</w:t>
       </w:r>
-      <w:bookmarkEnd w:id="9"/>
+      <w:bookmarkEnd w:id="10"/>
     </w:p>
     <w:p>
       <w:pPr>
@@ -4848,7 +4952,7 @@
           <w:lang w:val="fi-FI"/>
         </w:rPr>
       </w:pPr>
-      <w:bookmarkStart w:id="10" w:name="_Toc506550230"/>
+      <w:bookmarkStart w:id="11" w:name="_Toc506550230"/>
       <w:r>
         <w:rPr>
           <w:b/>
@@ -4859,7 +4963,7 @@
         <w:lastRenderedPageBreak/>
         <w:t>Tiedot ja tietokannat</w:t>
       </w:r>
-      <w:bookmarkEnd w:id="10"/>
+      <w:bookmarkEnd w:id="11"/>
     </w:p>
     <w:p>
       <w:pPr>
@@ -4871,7 +4975,7 @@
           <w:lang w:val="fi-FI"/>
         </w:rPr>
       </w:pPr>
-      <w:bookmarkStart w:id="11" w:name="_Toc506550231"/>
+      <w:bookmarkStart w:id="12" w:name="_Toc506550231"/>
       <w:r>
         <w:rPr>
           <w:b/>
@@ -4881,7 +4985,7 @@
         </w:rPr>
         <w:t>ER-kaavio</w:t>
       </w:r>
-      <w:bookmarkEnd w:id="11"/>
+      <w:bookmarkEnd w:id="12"/>
     </w:p>
     <w:p>
       <w:pPr>
@@ -4914,10 +5018,10 @@
             <v:path o:extrusionok="f" gradientshapeok="t" o:connecttype="rect"/>
             <o:lock v:ext="edit" aspectratio="t"/>
           </v:shapetype>
-          <v:shape id="_x0000_i1025" type="#_x0000_t75" style="width:347.85pt;height:252.45pt" o:ole="">
+          <v:shape id="_x0000_i1025" type="#_x0000_t75" style="width:348pt;height:252.75pt" o:ole="">
             <v:imagedata r:id="rId8" o:title=""/>
           </v:shape>
-          <o:OLEObject Type="Embed" ProgID="Visio.Drawing.15" ShapeID="_x0000_i1025" DrawAspect="Content" ObjectID="_1580294075" r:id="rId9"/>
+          <o:OLEObject Type="Embed" ProgID="Visio.Drawing.15" ShapeID="_x0000_i1025" DrawAspect="Content" ObjectID="_1580304842" r:id="rId9"/>
         </w:object>
       </w:r>
     </w:p>
@@ -4931,7 +5035,7 @@
           <w:lang w:val="fi-FI"/>
         </w:rPr>
       </w:pPr>
-      <w:bookmarkStart w:id="12" w:name="_Toc506550232"/>
+      <w:bookmarkStart w:id="13" w:name="_Toc506550232"/>
       <w:r>
         <w:rPr>
           <w:b/>
@@ -4941,7 +5045,7 @@
         </w:rPr>
         <w:t>Tietokantakaavio</w:t>
       </w:r>
-      <w:bookmarkEnd w:id="12"/>
+      <w:bookmarkEnd w:id="13"/>
     </w:p>
     <w:p>
       <w:pPr>
@@ -4955,10 +5059,10 @@
           <w:sz w:val="32"/>
         </w:rPr>
         <w:object w:dxaOrig="8806" w:dyaOrig="8086">
-          <v:shape id="_x0000_i1026" type="#_x0000_t75" style="width:440.4pt;height:403.95pt" o:ole="">
+          <v:shape id="_x0000_i1026" type="#_x0000_t75" style="width:440.25pt;height:404.25pt" o:ole="">
             <v:imagedata r:id="rId10" o:title=""/>
           </v:shape>
-          <o:OLEObject Type="Embed" ProgID="Visio.Drawing.15" ShapeID="_x0000_i1026" DrawAspect="Content" ObjectID="_1580294076" r:id="rId11"/>
+          <o:OLEObject Type="Embed" ProgID="Visio.Drawing.15" ShapeID="_x0000_i1026" DrawAspect="Content" ObjectID="_1580304843" r:id="rId11"/>
         </w:object>
       </w:r>
     </w:p>
@@ -4972,7 +5076,7 @@
           <w:lang w:val="fi-FI"/>
         </w:rPr>
       </w:pPr>
-      <w:bookmarkStart w:id="13" w:name="_Toc506550233"/>
+      <w:bookmarkStart w:id="14" w:name="_Toc506550233"/>
       <w:r>
         <w:rPr>
           <w:b/>
@@ -4983,7 +5087,7 @@
         <w:lastRenderedPageBreak/>
         <w:t>Näyttökartat</w:t>
       </w:r>
-      <w:bookmarkEnd w:id="13"/>
+      <w:bookmarkEnd w:id="14"/>
     </w:p>
     <w:p>
       <w:pPr>
@@ -4995,7 +5099,8 @@
           <w:lang w:val="fi-FI"/>
         </w:rPr>
       </w:pPr>
-      <w:bookmarkStart w:id="14" w:name="_Toc506550234"/>
+      <w:bookmarkStart w:id="15" w:name="_Toc506550234"/>
+      <w:proofErr w:type="spellStart"/>
       <w:r>
         <w:rPr>
           <w:b/>
@@ -5005,7 +5110,8 @@
         </w:rPr>
         <w:t>Admin</w:t>
       </w:r>
-      <w:bookmarkEnd w:id="14"/>
+      <w:bookmarkEnd w:id="15"/>
+      <w:proofErr w:type="spellEnd"/>
     </w:p>
     <w:p>
       <w:pPr>
@@ -5025,7 +5131,7 @@
           <w:lang w:val="fi-FI"/>
         </w:rPr>
       </w:pPr>
-      <w:bookmarkStart w:id="15" w:name="_Toc506550235"/>
+      <w:bookmarkStart w:id="16" w:name="_Toc506550235"/>
       <w:r>
         <w:rPr>
           <w:b/>
@@ -5044,7 +5150,7 @@
         </w:rPr>
         <w:t>äyttäjä</w:t>
       </w:r>
-      <w:bookmarkEnd w:id="15"/>
+      <w:bookmarkEnd w:id="16"/>
     </w:p>
     <w:p>
       <w:pPr>
@@ -5064,7 +5170,7 @@
           <w:lang w:val="fi-FI"/>
         </w:rPr>
       </w:pPr>
-      <w:bookmarkStart w:id="16" w:name="_Toc506550236"/>
+      <w:bookmarkStart w:id="17" w:name="_Toc506550236"/>
       <w:r>
         <w:rPr>
           <w:b/>
@@ -5074,7 +5180,7 @@
         </w:rPr>
         <w:t>Toiminnot ja käyttötapaukset</w:t>
       </w:r>
-      <w:bookmarkEnd w:id="16"/>
+      <w:bookmarkEnd w:id="17"/>
     </w:p>
     <w:p>
       <w:pPr>
@@ -5086,7 +5192,7 @@
           <w:lang w:val="fi-FI"/>
         </w:rPr>
       </w:pPr>
-      <w:bookmarkStart w:id="17" w:name="_Toc506550237"/>
+      <w:bookmarkStart w:id="18" w:name="_Toc506550237"/>
       <w:r>
         <w:rPr>
           <w:b/>
@@ -5096,7 +5202,7 @@
         </w:rPr>
         <w:t>Lisää ilmoittautumisen</w:t>
       </w:r>
-      <w:bookmarkEnd w:id="17"/>
+      <w:bookmarkEnd w:id="18"/>
     </w:p>
     <w:p>
       <w:pPr>
@@ -5116,7 +5222,7 @@
           <w:lang w:val="fi-FI"/>
         </w:rPr>
       </w:pPr>
-      <w:bookmarkStart w:id="18" w:name="_Toc506550238"/>
+      <w:bookmarkStart w:id="19" w:name="_Toc506550238"/>
       <w:r>
         <w:rPr>
           <w:b/>
@@ -5126,7 +5232,7 @@
         </w:rPr>
         <w:t>Lukee ilmoittautumisia</w:t>
       </w:r>
-      <w:bookmarkEnd w:id="18"/>
+      <w:bookmarkEnd w:id="19"/>
     </w:p>
     <w:p>
       <w:pPr>
@@ -5146,7 +5252,7 @@
           <w:lang w:val="fi-FI"/>
         </w:rPr>
       </w:pPr>
-      <w:bookmarkStart w:id="19" w:name="_Toc506550239"/>
+      <w:bookmarkStart w:id="20" w:name="_Toc506550239"/>
       <w:r>
         <w:rPr>
           <w:b/>
@@ -5156,7 +5262,7 @@
         </w:rPr>
         <w:t>Kirjautuu</w:t>
       </w:r>
-      <w:bookmarkEnd w:id="19"/>
+      <w:bookmarkEnd w:id="20"/>
     </w:p>
     <w:p>
       <w:pPr>
@@ -5176,7 +5282,7 @@
           <w:lang w:val="fi-FI"/>
         </w:rPr>
       </w:pPr>
-      <w:bookmarkStart w:id="20" w:name="_Toc506550240"/>
+      <w:bookmarkStart w:id="21" w:name="_Toc506550240"/>
       <w:r>
         <w:rPr>
           <w:b/>
@@ -5186,7 +5292,7 @@
         </w:rPr>
         <w:t>Selaa ilmoittautumisia, yhteystiedot sarjoittain</w:t>
       </w:r>
-      <w:bookmarkEnd w:id="20"/>
+      <w:bookmarkEnd w:id="21"/>
     </w:p>
     <w:p>
       <w:pPr>
@@ -5206,7 +5312,7 @@
           <w:lang w:val="fi-FI"/>
         </w:rPr>
       </w:pPr>
-      <w:bookmarkStart w:id="21" w:name="_Toc506550241"/>
+      <w:bookmarkStart w:id="22" w:name="_Toc506550241"/>
       <w:r>
         <w:rPr>
           <w:b/>
@@ -5216,7 +5322,7 @@
         </w:rPr>
         <w:t>Selaa ilmoittautumisia viitenumerojärjestyksessä</w:t>
       </w:r>
-      <w:bookmarkEnd w:id="21"/>
+      <w:bookmarkEnd w:id="22"/>
     </w:p>
     <w:p>
       <w:pPr>
@@ -5236,7 +5342,7 @@
           <w:lang w:val="fi-FI"/>
         </w:rPr>
       </w:pPr>
-      <w:bookmarkStart w:id="22" w:name="_Toc506550242"/>
+      <w:bookmarkStart w:id="23" w:name="_Toc506550242"/>
       <w:r>
         <w:rPr>
           <w:b/>
@@ -5246,7 +5352,7 @@
         </w:rPr>
         <w:t>Muokkaa turnausta</w:t>
       </w:r>
-      <w:bookmarkEnd w:id="22"/>
+      <w:bookmarkEnd w:id="23"/>
     </w:p>
     <w:p>
       <w:pPr>
@@ -5266,7 +5372,7 @@
           <w:lang w:val="fi-FI"/>
         </w:rPr>
       </w:pPr>
-      <w:bookmarkStart w:id="23" w:name="_Toc506550243"/>
+      <w:bookmarkStart w:id="24" w:name="_Toc506550243"/>
       <w:r>
         <w:rPr>
           <w:b/>
@@ -5276,7 +5382,7 @@
         </w:rPr>
         <w:t>Poistaa ilmoittautumisia</w:t>
       </w:r>
-      <w:bookmarkEnd w:id="23"/>
+      <w:bookmarkEnd w:id="24"/>
     </w:p>
     <w:p>
       <w:pPr>
@@ -5296,7 +5402,7 @@
           <w:lang w:val="fi-FI"/>
         </w:rPr>
       </w:pPr>
-      <w:bookmarkStart w:id="24" w:name="_Toc506550244"/>
+      <w:bookmarkStart w:id="25" w:name="_Toc506550244"/>
       <w:r>
         <w:rPr>
           <w:b/>
@@ -5306,7 +5412,7 @@
         </w:rPr>
         <w:t>Lisää turnaus</w:t>
       </w:r>
-      <w:bookmarkEnd w:id="24"/>
+      <w:bookmarkEnd w:id="25"/>
     </w:p>
     <w:p>
       <w:pPr>
@@ -5326,7 +5432,7 @@
           <w:lang w:val="fi-FI"/>
         </w:rPr>
       </w:pPr>
-      <w:bookmarkStart w:id="25" w:name="_Toc506550245"/>
+      <w:bookmarkStart w:id="26" w:name="_Toc506550245"/>
       <w:r>
         <w:rPr>
           <w:b/>
@@ -5336,7 +5442,7 @@
         </w:rPr>
         <w:t>Muokkaa turnausta</w:t>
       </w:r>
-      <w:bookmarkEnd w:id="25"/>
+      <w:bookmarkEnd w:id="26"/>
     </w:p>
     <w:p>
       <w:pPr>
@@ -5356,7 +5462,7 @@
           <w:lang w:val="fi-FI"/>
         </w:rPr>
       </w:pPr>
-      <w:bookmarkStart w:id="26" w:name="_Toc506550246"/>
+      <w:bookmarkStart w:id="27" w:name="_Toc506550246"/>
       <w:r>
         <w:rPr>
           <w:b/>
@@ -5366,7 +5472,7 @@
         </w:rPr>
         <w:t>Poista turnaus</w:t>
       </w:r>
-      <w:bookmarkEnd w:id="26"/>
+      <w:bookmarkEnd w:id="27"/>
     </w:p>
     <w:p>
       <w:pPr>
@@ -5386,7 +5492,7 @@
           <w:lang w:val="fi-FI"/>
         </w:rPr>
       </w:pPr>
-      <w:bookmarkStart w:id="27" w:name="_Toc506550247"/>
+      <w:bookmarkStart w:id="28" w:name="_Toc506550247"/>
       <w:r>
         <w:rPr>
           <w:b/>
@@ -5396,7 +5502,7 @@
         </w:rPr>
         <w:t>Ulkoiset liittymät</w:t>
       </w:r>
-      <w:bookmarkEnd w:id="27"/>
+      <w:bookmarkEnd w:id="28"/>
     </w:p>
     <w:p>
       <w:pPr>
@@ -5408,7 +5514,7 @@
           <w:lang w:val="fi-FI"/>
         </w:rPr>
       </w:pPr>
-      <w:bookmarkStart w:id="28" w:name="_Toc506550248"/>
+      <w:bookmarkStart w:id="29" w:name="_Toc506550248"/>
       <w:r>
         <w:rPr>
           <w:b/>
@@ -5418,7 +5524,7 @@
         </w:rPr>
         <w:t>Laitteistoliittymät</w:t>
       </w:r>
-      <w:bookmarkEnd w:id="28"/>
+      <w:bookmarkEnd w:id="29"/>
     </w:p>
     <w:p>
       <w:pPr>
@@ -5439,8 +5545,6 @@
         </w:rPr>
         <w:t>.</w:t>
       </w:r>
-      <w:bookmarkStart w:id="29" w:name="_GoBack"/>
-      <w:bookmarkEnd w:id="29"/>
     </w:p>
     <w:p>
       <w:pPr>
@@ -5657,10 +5761,10 @@
           <w:sz w:val="32"/>
         </w:rPr>
         <w:object w:dxaOrig="12136" w:dyaOrig="6181">
-          <v:shape id="_x0000_i1029" type="#_x0000_t75" style="width:505.85pt;height:258.1pt" o:ole="">
+          <v:shape id="_x0000_i1027" type="#_x0000_t75" style="width:506.25pt;height:258pt" o:ole="">
             <v:imagedata r:id="rId12" o:title=""/>
           </v:shape>
-          <o:OLEObject Type="Embed" ProgID="Visio.Drawing.15" ShapeID="_x0000_i1029" DrawAspect="Content" ObjectID="_1580294077" r:id="rId13"/>
+          <o:OLEObject Type="Embed" ProgID="Visio.Drawing.15" ShapeID="_x0000_i1027" DrawAspect="Content" ObjectID="_1580304844" r:id="rId13"/>
         </w:object>
       </w:r>
     </w:p>
@@ -5710,7 +5814,7 @@
 </file>
 
 <file path=word/endnotes.xml><?xml version="1.0" encoding="utf-8"?>
-<w:endnotes xmlns:wpc="http://schemas.microsoft.com/office/word/2010/wordprocessingCanvas" xmlns:cx="http://schemas.microsoft.com/office/drawing/2014/chartex" xmlns:cx1="http://schemas.microsoft.com/office/drawing/2015/9/8/chartex" xmlns:mc="http://schemas.openxmlformats.org/markup-compatibility/2006" xmlns:o="urn:schemas-microsoft-com:office:office" xmlns:r="http://schemas.openxmlformats.org/officeDocument/2006/relationships" xmlns:m="http://schemas.openxmlformats.org/officeDocument/2006/math" xmlns:v="urn:schemas-microsoft-com:vml" xmlns:wp14="http://schemas.microsoft.com/office/word/2010/wordprocessingDrawing" xmlns:wp="http://schemas.openxmlformats.org/drawingml/2006/wordprocessingDrawing" xmlns:w10="urn:schemas-microsoft-com:office:word" xmlns:w="http://schemas.openxmlformats.org/wordprocessingml/2006/main" xmlns:w14="http://schemas.microsoft.com/office/word/2010/wordml" xmlns:w15="http://schemas.microsoft.com/office/word/2012/wordml" xmlns:w16se="http://schemas.microsoft.com/office/word/2015/wordml/symex" xmlns:wpg="http://schemas.microsoft.com/office/word/2010/wordprocessingGroup" xmlns:wpi="http://schemas.microsoft.com/office/word/2010/wordprocessingInk" xmlns:wne="http://schemas.microsoft.com/office/word/2006/wordml" xmlns:wps="http://schemas.microsoft.com/office/word/2010/wordprocessingShape" mc:Ignorable="w14 w15 w16se wp14">
+<w:endnotes xmlns:wpc="http://schemas.microsoft.com/office/word/2010/wordprocessingCanvas" xmlns:cx="http://schemas.microsoft.com/office/drawing/2014/chartex" xmlns:cx1="http://schemas.microsoft.com/office/drawing/2015/9/8/chartex" xmlns:cx2="http://schemas.microsoft.com/office/drawing/2015/10/21/chartex" xmlns:cx3="http://schemas.microsoft.com/office/drawing/2016/5/9/chartex" xmlns:cx4="http://schemas.microsoft.com/office/drawing/2016/5/10/chartex" xmlns:cx5="http://schemas.microsoft.com/office/drawing/2016/5/11/chartex" xmlns:cx6="http://schemas.microsoft.com/office/drawing/2016/5/12/chartex" xmlns:cx7="http://schemas.microsoft.com/office/drawing/2016/5/13/chartex" xmlns:cx8="http://schemas.microsoft.com/office/drawing/2016/5/14/chartex" xmlns:mc="http://schemas.openxmlformats.org/markup-compatibility/2006" xmlns:aink="http://schemas.microsoft.com/office/drawing/2016/ink" xmlns:am3d="http://schemas.microsoft.com/office/drawing/2017/model3d" xmlns:o="urn:schemas-microsoft-com:office:office" xmlns:r="http://schemas.openxmlformats.org/officeDocument/2006/relationships" xmlns:m="http://schemas.openxmlformats.org/officeDocument/2006/math" xmlns:v="urn:schemas-microsoft-com:vml" xmlns:wp14="http://schemas.microsoft.com/office/word/2010/wordprocessingDrawing" xmlns:wp="http://schemas.openxmlformats.org/drawingml/2006/wordprocessingDrawing" xmlns:w10="urn:schemas-microsoft-com:office:word" xmlns:w="http://schemas.openxmlformats.org/wordprocessingml/2006/main" xmlns:w14="http://schemas.microsoft.com/office/word/2010/wordml" xmlns:w15="http://schemas.microsoft.com/office/word/2012/wordml" xmlns:w16cid="http://schemas.microsoft.com/office/word/2016/wordml/cid" xmlns:w16se="http://schemas.microsoft.com/office/word/2015/wordml/symex" xmlns:wpg="http://schemas.microsoft.com/office/word/2010/wordprocessingGroup" xmlns:wpi="http://schemas.microsoft.com/office/word/2010/wordprocessingInk" xmlns:wne="http://schemas.microsoft.com/office/word/2006/wordml" xmlns:wps="http://schemas.microsoft.com/office/word/2010/wordprocessingShape" mc:Ignorable="w14 w15 w16se w16cid wp14">
   <w:endnote w:type="separator" w:id="-1">
     <w:p>
       <w:pPr>
@@ -5735,7 +5839,7 @@
 </file>
 
 <file path=word/footnotes.xml><?xml version="1.0" encoding="utf-8"?>
-<w:footnotes xmlns:wpc="http://schemas.microsoft.com/office/word/2010/wordprocessingCanvas" xmlns:cx="http://schemas.microsoft.com/office/drawing/2014/chartex" xmlns:cx1="http://schemas.microsoft.com/office/drawing/2015/9/8/chartex" xmlns:mc="http://schemas.openxmlformats.org/markup-compatibility/2006" xmlns:o="urn:schemas-microsoft-com:office:office" xmlns:r="http://schemas.openxmlformats.org/officeDocument/2006/relationships" xmlns:m="http://schemas.openxmlformats.org/officeDocument/2006/math" xmlns:v="urn:schemas-microsoft-com:vml" xmlns:wp14="http://schemas.microsoft.com/office/word/2010/wordprocessingDrawing" xmlns:wp="http://schemas.openxmlformats.org/drawingml/2006/wordprocessingDrawing" xmlns:w10="urn:schemas-microsoft-com:office:word" xmlns:w="http://schemas.openxmlformats.org/wordprocessingml/2006/main" xmlns:w14="http://schemas.microsoft.com/office/word/2010/wordml" xmlns:w15="http://schemas.microsoft.com/office/word/2012/wordml" xmlns:w16se="http://schemas.microsoft.com/office/word/2015/wordml/symex" xmlns:wpg="http://schemas.microsoft.com/office/word/2010/wordprocessingGroup" xmlns:wpi="http://schemas.microsoft.com/office/word/2010/wordprocessingInk" xmlns:wne="http://schemas.microsoft.com/office/word/2006/wordml" xmlns:wps="http://schemas.microsoft.com/office/word/2010/wordprocessingShape" mc:Ignorable="w14 w15 w16se wp14">
+<w:footnotes xmlns:wpc="http://schemas.microsoft.com/office/word/2010/wordprocessingCanvas" xmlns:cx="http://schemas.microsoft.com/office/drawing/2014/chartex" xmlns:cx1="http://schemas.microsoft.com/office/drawing/2015/9/8/chartex" xmlns:cx2="http://schemas.microsoft.com/office/drawing/2015/10/21/chartex" xmlns:cx3="http://schemas.microsoft.com/office/drawing/2016/5/9/chartex" xmlns:cx4="http://schemas.microsoft.com/office/drawing/2016/5/10/chartex" xmlns:cx5="http://schemas.microsoft.com/office/drawing/2016/5/11/chartex" xmlns:cx6="http://schemas.microsoft.com/office/drawing/2016/5/12/chartex" xmlns:cx7="http://schemas.microsoft.com/office/drawing/2016/5/13/chartex" xmlns:cx8="http://schemas.microsoft.com/office/drawing/2016/5/14/chartex" xmlns:mc="http://schemas.openxmlformats.org/markup-compatibility/2006" xmlns:aink="http://schemas.microsoft.com/office/drawing/2016/ink" xmlns:am3d="http://schemas.microsoft.com/office/drawing/2017/model3d" xmlns:o="urn:schemas-microsoft-com:office:office" xmlns:r="http://schemas.openxmlformats.org/officeDocument/2006/relationships" xmlns:m="http://schemas.openxmlformats.org/officeDocument/2006/math" xmlns:v="urn:schemas-microsoft-com:vml" xmlns:wp14="http://schemas.microsoft.com/office/word/2010/wordprocessingDrawing" xmlns:wp="http://schemas.openxmlformats.org/drawingml/2006/wordprocessingDrawing" xmlns:w10="urn:schemas-microsoft-com:office:word" xmlns:w="http://schemas.openxmlformats.org/wordprocessingml/2006/main" xmlns:w14="http://schemas.microsoft.com/office/word/2010/wordml" xmlns:w15="http://schemas.microsoft.com/office/word/2012/wordml" xmlns:w16cid="http://schemas.microsoft.com/office/word/2016/wordml/cid" xmlns:w16se="http://schemas.microsoft.com/office/word/2015/wordml/symex" xmlns:wpg="http://schemas.microsoft.com/office/word/2010/wordprocessingGroup" xmlns:wpi="http://schemas.microsoft.com/office/word/2010/wordprocessingInk" xmlns:wne="http://schemas.microsoft.com/office/word/2006/wordml" xmlns:wps="http://schemas.microsoft.com/office/word/2010/wordprocessingShape" mc:Ignorable="w14 w15 w16se w16cid wp14">
   <w:footnote w:type="separator" w:id="-1">
     <w:p>
       <w:pPr>
@@ -5760,7 +5864,7 @@
 </file>
 
 <file path=word/header1.xml><?xml version="1.0" encoding="utf-8"?>
-<w:hdr xmlns:wpc="http://schemas.microsoft.com/office/word/2010/wordprocessingCanvas" xmlns:cx="http://schemas.microsoft.com/office/drawing/2014/chartex" xmlns:cx1="http://schemas.microsoft.com/office/drawing/2015/9/8/chartex" xmlns:mc="http://schemas.openxmlformats.org/markup-compatibility/2006" xmlns:o="urn:schemas-microsoft-com:office:office" xmlns:r="http://schemas.openxmlformats.org/officeDocument/2006/relationships" xmlns:m="http://schemas.openxmlformats.org/officeDocument/2006/math" xmlns:v="urn:schemas-microsoft-com:vml" xmlns:wp14="http://schemas.microsoft.com/office/word/2010/wordprocessingDrawing" xmlns:wp="http://schemas.openxmlformats.org/drawingml/2006/wordprocessingDrawing" xmlns:w10="urn:schemas-microsoft-com:office:word" xmlns:w="http://schemas.openxmlformats.org/wordprocessingml/2006/main" xmlns:w14="http://schemas.microsoft.com/office/word/2010/wordml" xmlns:w15="http://schemas.microsoft.com/office/word/2012/wordml" xmlns:w16se="http://schemas.microsoft.com/office/word/2015/wordml/symex" xmlns:wpg="http://schemas.microsoft.com/office/word/2010/wordprocessingGroup" xmlns:wpi="http://schemas.microsoft.com/office/word/2010/wordprocessingInk" xmlns:wne="http://schemas.microsoft.com/office/word/2006/wordml" xmlns:wps="http://schemas.microsoft.com/office/word/2010/wordprocessingShape" mc:Ignorable="w14 w15 w16se wp14">
+<w:hdr xmlns:wpc="http://schemas.microsoft.com/office/word/2010/wordprocessingCanvas" xmlns:cx="http://schemas.microsoft.com/office/drawing/2014/chartex" xmlns:cx1="http://schemas.microsoft.com/office/drawing/2015/9/8/chartex" xmlns:cx2="http://schemas.microsoft.com/office/drawing/2015/10/21/chartex" xmlns:cx3="http://schemas.microsoft.com/office/drawing/2016/5/9/chartex" xmlns:cx4="http://schemas.microsoft.com/office/drawing/2016/5/10/chartex" xmlns:cx5="http://schemas.microsoft.com/office/drawing/2016/5/11/chartex" xmlns:cx6="http://schemas.microsoft.com/office/drawing/2016/5/12/chartex" xmlns:cx7="http://schemas.microsoft.com/office/drawing/2016/5/13/chartex" xmlns:cx8="http://schemas.microsoft.com/office/drawing/2016/5/14/chartex" xmlns:mc="http://schemas.openxmlformats.org/markup-compatibility/2006" xmlns:aink="http://schemas.microsoft.com/office/drawing/2016/ink" xmlns:am3d="http://schemas.microsoft.com/office/drawing/2017/model3d" xmlns:o="urn:schemas-microsoft-com:office:office" xmlns:r="http://schemas.openxmlformats.org/officeDocument/2006/relationships" xmlns:m="http://schemas.openxmlformats.org/officeDocument/2006/math" xmlns:v="urn:schemas-microsoft-com:vml" xmlns:wp14="http://schemas.microsoft.com/office/word/2010/wordprocessingDrawing" xmlns:wp="http://schemas.openxmlformats.org/drawingml/2006/wordprocessingDrawing" xmlns:w10="urn:schemas-microsoft-com:office:word" xmlns:w="http://schemas.openxmlformats.org/wordprocessingml/2006/main" xmlns:w14="http://schemas.microsoft.com/office/word/2010/wordml" xmlns:w15="http://schemas.microsoft.com/office/word/2012/wordml" xmlns:w16cid="http://schemas.microsoft.com/office/word/2016/wordml/cid" xmlns:w16se="http://schemas.microsoft.com/office/word/2015/wordml/symex" xmlns:wpg="http://schemas.microsoft.com/office/word/2010/wordprocessingGroup" xmlns:wpi="http://schemas.microsoft.com/office/word/2010/wordprocessingInk" xmlns:wne="http://schemas.microsoft.com/office/word/2006/wordml" xmlns:wps="http://schemas.microsoft.com/office/word/2010/wordprocessingShape" mc:Ignorable="w14 w15 w16se w16cid wp14">
   <w:p>
     <w:pPr>
       <w:pStyle w:val="Header"/>
@@ -5768,12 +5872,21 @@
         <w:sz w:val="24"/>
       </w:rPr>
     </w:pPr>
+    <w:proofErr w:type="spellStart"/>
     <w:r>
       <w:rPr>
         <w:b/>
         <w:sz w:val="24"/>
       </w:rPr>
-      <w:t>Lan Projekti</w:t>
+      <w:t>Lan</w:t>
+    </w:r>
+    <w:proofErr w:type="spellEnd"/>
+    <w:r>
+      <w:rPr>
+        <w:b/>
+        <w:sz w:val="24"/>
+      </w:rPr>
+      <w:t xml:space="preserve"> Projekti</w:t>
     </w:r>
     <w:r>
       <w:rPr>
@@ -5812,7 +5925,7 @@
         <w:noProof/>
         <w:sz w:val="24"/>
       </w:rPr>
-      <w:t>6</w:t>
+      <w:t>7</w:t>
     </w:r>
     <w:r>
       <w:rPr>
@@ -5868,7 +5981,7 @@
 </file>
 
 <file path=word/numbering.xml><?xml version="1.0" encoding="utf-8"?>
-<w:numbering xmlns:wpc="http://schemas.microsoft.com/office/word/2010/wordprocessingCanvas" xmlns:cx="http://schemas.microsoft.com/office/drawing/2014/chartex" xmlns:cx1="http://schemas.microsoft.com/office/drawing/2015/9/8/chartex" xmlns:mc="http://schemas.openxmlformats.org/markup-compatibility/2006" xmlns:o="urn:schemas-microsoft-com:office:office" xmlns:r="http://schemas.openxmlformats.org/officeDocument/2006/relationships" xmlns:m="http://schemas.openxmlformats.org/officeDocument/2006/math" xmlns:v="urn:schemas-microsoft-com:vml" xmlns:wp14="http://schemas.microsoft.com/office/word/2010/wordprocessingDrawing" xmlns:wp="http://schemas.openxmlformats.org/drawingml/2006/wordprocessingDrawing" xmlns:w10="urn:schemas-microsoft-com:office:word" xmlns:w="http://schemas.openxmlformats.org/wordprocessingml/2006/main" xmlns:w14="http://schemas.microsoft.com/office/word/2010/wordml" xmlns:w15="http://schemas.microsoft.com/office/word/2012/wordml" xmlns:w16se="http://schemas.microsoft.com/office/word/2015/wordml/symex" xmlns:wpg="http://schemas.microsoft.com/office/word/2010/wordprocessingGroup" xmlns:wpi="http://schemas.microsoft.com/office/word/2010/wordprocessingInk" xmlns:wne="http://schemas.microsoft.com/office/word/2006/wordml" xmlns:wps="http://schemas.microsoft.com/office/word/2010/wordprocessingShape" mc:Ignorable="w14 w15 w16se wp14">
+<w:numbering xmlns:wpc="http://schemas.microsoft.com/office/word/2010/wordprocessingCanvas" xmlns:cx="http://schemas.microsoft.com/office/drawing/2014/chartex" xmlns:cx1="http://schemas.microsoft.com/office/drawing/2015/9/8/chartex" xmlns:cx2="http://schemas.microsoft.com/office/drawing/2015/10/21/chartex" xmlns:cx3="http://schemas.microsoft.com/office/drawing/2016/5/9/chartex" xmlns:cx4="http://schemas.microsoft.com/office/drawing/2016/5/10/chartex" xmlns:cx5="http://schemas.microsoft.com/office/drawing/2016/5/11/chartex" xmlns:cx6="http://schemas.microsoft.com/office/drawing/2016/5/12/chartex" xmlns:cx7="http://schemas.microsoft.com/office/drawing/2016/5/13/chartex" xmlns:cx8="http://schemas.microsoft.com/office/drawing/2016/5/14/chartex" xmlns:mc="http://schemas.openxmlformats.org/markup-compatibility/2006" xmlns:aink="http://schemas.microsoft.com/office/drawing/2016/ink" xmlns:am3d="http://schemas.microsoft.com/office/drawing/2017/model3d" xmlns:o="urn:schemas-microsoft-com:office:office" xmlns:r="http://schemas.openxmlformats.org/officeDocument/2006/relationships" xmlns:m="http://schemas.openxmlformats.org/officeDocument/2006/math" xmlns:v="urn:schemas-microsoft-com:vml" xmlns:wp14="http://schemas.microsoft.com/office/word/2010/wordprocessingDrawing" xmlns:wp="http://schemas.openxmlformats.org/drawingml/2006/wordprocessingDrawing" xmlns:w10="urn:schemas-microsoft-com:office:word" xmlns:w="http://schemas.openxmlformats.org/wordprocessingml/2006/main" xmlns:w14="http://schemas.microsoft.com/office/word/2010/wordml" xmlns:w15="http://schemas.microsoft.com/office/word/2012/wordml" xmlns:w16cid="http://schemas.microsoft.com/office/word/2016/wordml/cid" xmlns:w16se="http://schemas.microsoft.com/office/word/2015/wordml/symex" xmlns:wpg="http://schemas.microsoft.com/office/word/2010/wordprocessingGroup" xmlns:wpi="http://schemas.microsoft.com/office/word/2010/wordprocessingInk" xmlns:wne="http://schemas.microsoft.com/office/word/2006/wordml" xmlns:wps="http://schemas.microsoft.com/office/word/2010/wordprocessingShape" mc:Ignorable="w14 w15 w16se w16cid wp14">
   <w:abstractNum w:abstractNumId="0" w15:restartNumberingAfterBreak="0">
     <w:nsid w:val="67457ECE"/>
     <w:multiLevelType w:val="multilevel"/>
@@ -6055,7 +6168,7 @@
 </file>
 
 <file path=word/styles.xml><?xml version="1.0" encoding="utf-8"?>
-<w:styles xmlns:mc="http://schemas.openxmlformats.org/markup-compatibility/2006" xmlns:r="http://schemas.openxmlformats.org/officeDocument/2006/relationships" xmlns:w="http://schemas.openxmlformats.org/wordprocessingml/2006/main" xmlns:w14="http://schemas.microsoft.com/office/word/2010/wordml" xmlns:w15="http://schemas.microsoft.com/office/word/2012/wordml" xmlns:w16se="http://schemas.microsoft.com/office/word/2015/wordml/symex" mc:Ignorable="w14 w15 w16se">
+<w:styles xmlns:mc="http://schemas.openxmlformats.org/markup-compatibility/2006" xmlns:r="http://schemas.openxmlformats.org/officeDocument/2006/relationships" xmlns:w="http://schemas.openxmlformats.org/wordprocessingml/2006/main" xmlns:w14="http://schemas.microsoft.com/office/word/2010/wordml" xmlns:w15="http://schemas.microsoft.com/office/word/2012/wordml" xmlns:w16cid="http://schemas.microsoft.com/office/word/2016/wordml/cid" xmlns:w16se="http://schemas.microsoft.com/office/word/2015/wordml/symex" mc:Ignorable="w14 w15 w16se w16cid">
   <w:docDefaults>
     <w:rPrDefault>
       <w:rPr>
@@ -6071,7 +6184,7 @@
       </w:pPr>
     </w:pPrDefault>
   </w:docDefaults>
-  <w:latentStyles w:defLockedState="0" w:defUIPriority="99" w:defSemiHidden="0" w:defUnhideWhenUsed="0" w:defQFormat="0" w:count="371">
+  <w:latentStyles w:defLockedState="0" w:defUIPriority="99" w:defSemiHidden="0" w:defUnhideWhenUsed="0" w:defQFormat="0" w:count="375">
     <w:lsdException w:name="Normal" w:uiPriority="0" w:qFormat="1"/>
     <w:lsdException w:name="heading 1" w:uiPriority="9" w:qFormat="1"/>
     <w:lsdException w:name="heading 2" w:semiHidden="1" w:uiPriority="9" w:unhideWhenUsed="1" w:qFormat="1"/>
@@ -6177,7 +6290,6 @@
     <w:lsdException w:name="HTML Sample" w:semiHidden="1" w:unhideWhenUsed="1"/>
     <w:lsdException w:name="HTML Typewriter" w:semiHidden="1" w:unhideWhenUsed="1"/>
     <w:lsdException w:name="HTML Variable" w:semiHidden="1" w:unhideWhenUsed="1"/>
-    <w:lsdException w:name="Normal Table" w:semiHidden="1" w:unhideWhenUsed="1"/>
     <w:lsdException w:name="annotation subject" w:semiHidden="1" w:unhideWhenUsed="1"/>
     <w:lsdException w:name="No List" w:semiHidden="1" w:unhideWhenUsed="1"/>
     <w:lsdException w:name="Outline List 1" w:semiHidden="1" w:unhideWhenUsed="1"/>
@@ -6221,10 +6333,8 @@
     <w:lsdException w:name="Table Elegant" w:semiHidden="1" w:unhideWhenUsed="1"/>
     <w:lsdException w:name="Table Professional" w:semiHidden="1" w:unhideWhenUsed="1"/>
     <w:lsdException w:name="Table Subtle 1" w:semiHidden="1" w:unhideWhenUsed="1"/>
-    <w:lsdException w:name="Table Subtle 2" w:semiHidden="1" w:unhideWhenUsed="1"/>
     <w:lsdException w:name="Table Web 1" w:semiHidden="1" w:unhideWhenUsed="1"/>
     <w:lsdException w:name="Table Web 2" w:semiHidden="1" w:unhideWhenUsed="1"/>
-    <w:lsdException w:name="Table Web 3" w:semiHidden="1" w:unhideWhenUsed="1"/>
     <w:lsdException w:name="Balloon Text" w:semiHidden="1" w:unhideWhenUsed="1"/>
     <w:lsdException w:name="Table Grid" w:uiPriority="39"/>
     <w:lsdException w:name="Table Theme" w:semiHidden="1" w:unhideWhenUsed="1"/>
@@ -6443,6 +6553,10 @@
     <w:lsdException w:name="List Table 5 Dark Accent 6" w:uiPriority="50"/>
     <w:lsdException w:name="List Table 6 Colorful Accent 6" w:uiPriority="51"/>
     <w:lsdException w:name="List Table 7 Colorful Accent 6" w:uiPriority="52"/>
+    <w:lsdException w:name="Mention" w:semiHidden="1" w:unhideWhenUsed="1"/>
+    <w:lsdException w:name="Smart Hyperlink" w:semiHidden="1" w:unhideWhenUsed="1"/>
+    <w:lsdException w:name="Hashtag" w:semiHidden="1" w:unhideWhenUsed="1"/>
+    <w:lsdException w:name="Unresolved Mention" w:semiHidden="1" w:unhideWhenUsed="1"/>
   </w:latentStyles>
   <w:style w:type="paragraph" w:default="1" w:styleId="Normal">
     <w:name w:val="Normal"/>
@@ -7448,7 +7562,7 @@
 </file>
 
 <file path=customXml/itemProps1.xml><?xml version="1.0" encoding="utf-8"?>
-<ds:datastoreItem xmlns:ds="http://schemas.openxmlformats.org/officeDocument/2006/customXml" ds:itemID="{5BA05E0D-591B-48BB-9610-D4D1D307BE8A}">
+<ds:datastoreItem xmlns:ds="http://schemas.openxmlformats.org/officeDocument/2006/customXml" ds:itemID="{0458C0B1-9F5A-4F55-A1EE-7811DCC6A5F7}">
   <ds:schemaRefs>
     <ds:schemaRef ds:uri="http://schemas.openxmlformats.org/officeDocument/2006/bibliography"/>
   </ds:schemaRefs>

</xml_diff>